<commit_message>
MaJ cachier des charges
</commit_message>
<xml_diff>
--- a/Livrables/Cahier des charges.docx
+++ b/Livrables/Cahier des charges.docx
@@ -112,15 +112,7 @@
           <w:color w:val="2F5496"/>
           <w:sz w:val="26"/>
         </w:rPr>
-        <w:t>Vos</w:t>
-      </w:r>
-      <w:r>
-        <w:rPr>
-          <w:rFonts w:ascii="Calibri Light" w:eastAsia="Calibri Light" w:hAnsi="Calibri Light" w:cs="Calibri Light"/>
-          <w:color w:val="2F5496"/>
-          <w:sz w:val="26"/>
-        </w:rPr>
-        <w:t xml:space="preserve"> interlocuteurs :</w:t>
+        <w:t>Vos interlocuteurs :</w:t>
       </w:r>
       <w:r>
         <w:rPr>
@@ -374,14 +366,7 @@
           <w:rFonts w:ascii="Calibri" w:eastAsia="Calibri" w:hAnsi="Calibri" w:cs="Calibri"/>
           <w:sz w:val="24"/>
         </w:rPr>
-        <w:t>Commercial : Monsieur Cyril ALLEXAND</w:t>
-      </w:r>
-      <w:r>
-        <w:rPr>
-          <w:rFonts w:ascii="Calibri" w:eastAsia="Calibri" w:hAnsi="Calibri" w:cs="Calibri"/>
-          <w:sz w:val="24"/>
-        </w:rPr>
-        <w:t>RE</w:t>
+        <w:t>Commercial : Monsieur Cyril ALLEXANDRE</w:t>
       </w:r>
     </w:p>
     <w:p>
@@ -665,21 +650,7 @@
           <w:rFonts w:ascii="Calibri" w:eastAsia="Calibri" w:hAnsi="Calibri" w:cs="Calibri"/>
           <w:sz w:val="24"/>
         </w:rPr>
-        <w:t>La plateforme en ligne centralise toutes les fonctionnalités de notre service</w:t>
-      </w:r>
-      <w:r>
-        <w:rPr>
-          <w:rFonts w:ascii="Calibri" w:eastAsia="Calibri" w:hAnsi="Calibri" w:cs="Calibri"/>
-          <w:sz w:val="24"/>
-        </w:rPr>
-        <w:t xml:space="preserve">. Elle doit permettre la création d’un inventaire associé à un compte propriétaire, constitué d’objets stockables et récupérables en échange d’un abonnement mensuel calculé sur la base des opérations effectuées dans le mois et des objets restants en stock </w:t>
-      </w:r>
-      <w:r>
-        <w:rPr>
-          <w:rFonts w:ascii="Calibri" w:eastAsia="Calibri" w:hAnsi="Calibri" w:cs="Calibri"/>
-          <w:sz w:val="24"/>
-        </w:rPr>
-        <w:t xml:space="preserve">à la fin de ce mois. </w:t>
+        <w:t xml:space="preserve">La plateforme en ligne centralise toutes les fonctionnalités de notre service. Elle doit permettre la création d’un inventaire associé à un compte propriétaire, constitué d’objets stockables et récupérables en échange d’un abonnement mensuel calculé sur la base des opérations effectuées dans le mois et des objets restants en stock à la fin de ce mois. </w:t>
       </w:r>
     </w:p>
     <w:p>
@@ -747,14 +718,37 @@
           <w:rFonts w:ascii="Calibri" w:eastAsia="Calibri" w:hAnsi="Calibri" w:cs="Calibri"/>
           <w:sz w:val="24"/>
         </w:rPr>
-        <w:t>Propriétaires particuliers, vivant en milieu urbain, relativement jeunes, habitant en appartement ou sur une surface restreinte. Pas de vo</w:t>
-      </w:r>
-      <w:r>
-        <w:rPr>
-          <w:rFonts w:ascii="Calibri" w:eastAsia="Calibri" w:hAnsi="Calibri" w:cs="Calibri"/>
-          <w:sz w:val="24"/>
-        </w:rPr>
-        <w:t>iture, habitué des services de livraison à domicile.</w:t>
+        <w:t xml:space="preserve">Propriétaires particuliers, vivant en milieu urbain, </w:t>
+      </w:r>
+      <w:r>
+        <w:rPr>
+          <w:rFonts w:ascii="Calibri" w:eastAsia="Calibri" w:hAnsi="Calibri" w:cs="Calibri"/>
+          <w:sz w:val="24"/>
+        </w:rPr>
+        <w:t>entre 20 et 35 ans,</w:t>
+      </w:r>
+      <w:r>
+        <w:rPr>
+          <w:rFonts w:ascii="Calibri" w:eastAsia="Calibri" w:hAnsi="Calibri" w:cs="Calibri"/>
+          <w:sz w:val="24"/>
+        </w:rPr>
+        <w:t xml:space="preserve"> habitant en appartement ou sur une surface restreinte</w:t>
+      </w:r>
+      <w:r>
+        <w:rPr>
+          <w:rFonts w:ascii="Calibri" w:eastAsia="Calibri" w:hAnsi="Calibri" w:cs="Calibri"/>
+          <w:sz w:val="24"/>
+        </w:rPr>
+        <w:t xml:space="preserve"> et en manque de place</w:t>
+      </w:r>
+      <w:bookmarkStart w:id="0" w:name="_GoBack"/>
+      <w:bookmarkEnd w:id="0"/>
+      <w:r>
+        <w:rPr>
+          <w:rFonts w:ascii="Calibri" w:eastAsia="Calibri" w:hAnsi="Calibri" w:cs="Calibri"/>
+          <w:sz w:val="24"/>
+        </w:rPr>
+        <w:t>. Pas de voiture, habitué des services de livraison à domicile.</w:t>
       </w:r>
     </w:p>
     <w:p>
@@ -893,14 +887,7 @@
           <w:rFonts w:ascii="Calibri" w:eastAsia="Calibri" w:hAnsi="Calibri" w:cs="Calibri"/>
           <w:sz w:val="24"/>
         </w:rPr>
-        <w:t>Ces services ont le défaut de proposer des espaces de stockage relativement restreints. Un angle d’attaque pourrait être de proposer des espaces flexibles en fonction de la taille et du nombre d’objets et de propose</w:t>
-      </w:r>
-      <w:r>
-        <w:rPr>
-          <w:rFonts w:ascii="Calibri" w:eastAsia="Calibri" w:hAnsi="Calibri" w:cs="Calibri"/>
-          <w:sz w:val="24"/>
-        </w:rPr>
-        <w:t>r des solutions pour le stockage d’objets volumineux (instruments de musique volumineux, meubles anciens). Le prêt d’objet n’est également pas possible sur ces sites.</w:t>
+        <w:t>Ces services ont le défaut de proposer des espaces de stockage relativement restreints. Un angle d’attaque pourrait être de proposer des espaces flexibles en fonction de la taille et du nombre d’objets et de proposer des solutions pour le stockage d’objets volumineux (instruments de musique volumineux, meubles anciens). Le prêt d’objet n’est également pas possible sur ces sites.</w:t>
       </w:r>
     </w:p>
     <w:p>
@@ -968,14 +955,7 @@
           <w:rFonts w:ascii="Calibri" w:eastAsia="Calibri" w:hAnsi="Calibri" w:cs="Calibri"/>
           <w:sz w:val="24"/>
         </w:rPr>
-        <w:t>Le site devra re</w:t>
-      </w:r>
-      <w:r>
-        <w:rPr>
-          <w:rFonts w:ascii="Calibri" w:eastAsia="Calibri" w:hAnsi="Calibri" w:cs="Calibri"/>
-          <w:sz w:val="24"/>
-        </w:rPr>
-        <w:t>specter les fonctionnalités décrites ci-dessous :</w:t>
+        <w:t>Le site devra respecter les fonctionnalités décrites ci-dessous :</w:t>
       </w:r>
     </w:p>
     <w:p>
@@ -1019,28 +999,7 @@
           <w:rFonts w:ascii="Calibri" w:eastAsia="Calibri" w:hAnsi="Calibri" w:cs="Calibri"/>
           <w:sz w:val="24"/>
         </w:rPr>
-        <w:t xml:space="preserve"> un utilisateur non connecté du site ne peut rien faire d’autre que d’accéder à la page d’accueil du site et se connecter ou s’inscrire. La connexion se fait par le</w:t>
-      </w:r>
-      <w:r>
-        <w:rPr>
-          <w:rFonts w:ascii="Calibri" w:eastAsia="Calibri" w:hAnsi="Calibri" w:cs="Calibri"/>
-          <w:sz w:val="24"/>
-        </w:rPr>
-        <w:t xml:space="preserve"> biais d’un couple login/mot de passe. Si l’utilisateur visite le site pour la première fois, il peut alors choisir de créer un compte Propriétaire. Lors de son inscription, lui seront demandées des informations personnelles obligatoires (nom, prénom, adre</w:t>
-      </w:r>
-      <w:r>
-        <w:rPr>
-          <w:rFonts w:ascii="Calibri" w:eastAsia="Calibri" w:hAnsi="Calibri" w:cs="Calibri"/>
-          <w:sz w:val="24"/>
-        </w:rPr>
-        <w:t>sse, téléphone, adresse mail), puis des informations de paiement par carte bleue. Ces informations seront enregistrées sur le site et modifiables à tout moment par l’utilisateur. Un email de confirmation est envoyé à l'utilisateur, contenant un lien permet</w:t>
-      </w:r>
-      <w:r>
-        <w:rPr>
-          <w:rFonts w:ascii="Calibri" w:eastAsia="Calibri" w:hAnsi="Calibri" w:cs="Calibri"/>
-          <w:sz w:val="24"/>
-        </w:rPr>
-        <w:t xml:space="preserve">tant de valider la création du compte. </w:t>
+        <w:t xml:space="preserve"> un utilisateur non connecté du site ne peut rien faire d’autre que d’accéder à la page d’accueil du site et se connecter ou s’inscrire. La connexion se fait par le biais d’un couple login/mot de passe. Si l’utilisateur visite le site pour la première fois, il peut alors choisir de créer un compte Propriétaire. Lors de son inscription, lui seront demandées des informations personnelles obligatoires (nom, prénom, adresse, téléphone, adresse mail), puis des informations de paiement par carte bleue. Ces informations seront enregistrées sur le site et modifiables à tout moment par l’utilisateur. Un email de confirmation est envoyé à l'utilisateur, contenant un lien permettant de valider la création du compte. </w:t>
       </w:r>
     </w:p>
     <w:p>
@@ -1080,14 +1039,7 @@
           <w:rFonts w:ascii="Calibri" w:eastAsia="Calibri" w:hAnsi="Calibri" w:cs="Calibri"/>
           <w:sz w:val="24"/>
         </w:rPr>
-        <w:t>Le propriétaire inscrit se connecte sur le site et accède à son interface principale, le catalogue de ses objets. Ce catalogue répertorie tous les objets que le propriétaire a déjà uploadé (stocké) dans le service, trié par catégories de statut (en stockag</w:t>
-      </w:r>
-      <w:r>
-        <w:rPr>
-          <w:rFonts w:ascii="Calibri" w:eastAsia="Calibri" w:hAnsi="Calibri" w:cs="Calibri"/>
-          <w:sz w:val="24"/>
-        </w:rPr>
-        <w:t>e, prêté, récupéré). Les objets récupérés sont conservés dans le système afin que l’utilisateur puisse les renvoyer en stock plus facilement. Les fiches des objets récupérés peuvent être supprimées manuellement par l’utilisateur.</w:t>
+        <w:t>Le propriétaire inscrit se connecte sur le site et accède à son interface principale, le catalogue de ses objets. Ce catalogue répertorie tous les objets que le propriétaire a déjà uploadé (stocké) dans le service, trié par catégories de statut (en stockage, prêté, récupéré). Les objets récupérés sont conservés dans le système afin que l’utilisateur puisse les renvoyer en stock plus facilement. Les fiches des objets récupérés peuvent être supprimées manuellement par l’utilisateur.</w:t>
       </w:r>
     </w:p>
     <w:p>
@@ -1109,36 +1061,14 @@
           <w:b/>
           <w:sz w:val="24"/>
         </w:rPr>
-        <w:t>Demande de stockage d’ob</w:t>
-      </w:r>
-      <w:r>
-        <w:rPr>
-          <w:rFonts w:ascii="Calibri" w:eastAsia="Calibri" w:hAnsi="Calibri" w:cs="Calibri"/>
-          <w:b/>
-          <w:sz w:val="24"/>
-        </w:rPr>
-        <w:t>jets :</w:t>
-      </w:r>
-      <w:r>
-        <w:rPr>
-          <w:rFonts w:ascii="Calibri" w:eastAsia="Calibri" w:hAnsi="Calibri" w:cs="Calibri"/>
-          <w:sz w:val="24"/>
-        </w:rPr>
-        <w:t xml:space="preserve"> Une fois connecté sur son catalogue, le propriétaire peut cliquer sur “Stocker des objets”. Cela l’amène sur une page spécifique, sur laquelle il lui est demandé de renseigner les objets qu’il souhaite faire stocker. Il peut ajouter ses objets ayant</w:t>
-      </w:r>
-      <w:r>
-        <w:rPr>
-          <w:rFonts w:ascii="Calibri" w:eastAsia="Calibri" w:hAnsi="Calibri" w:cs="Calibri"/>
-          <w:sz w:val="24"/>
-        </w:rPr>
-        <w:t xml:space="preserve"> déjà été stockés dans le système, ou renseigner des informations sur de nouveaux objets à stocker. Il doit ensuite renseigner les informations de ramassage (jour, heure plus ou moins 15 minutes, adresse). Un récapitulatif de la demande s’affiche ensuite, </w:t>
-      </w:r>
-      <w:r>
-        <w:rPr>
-          <w:rFonts w:ascii="Calibri" w:eastAsia="Calibri" w:hAnsi="Calibri" w:cs="Calibri"/>
-          <w:sz w:val="24"/>
-        </w:rPr>
-        <w:t xml:space="preserve">donnant une estimation du coût de l’opération avant confirmation par l’utilisateur. La demande de stockage est étudiée par </w:t>
+        <w:t>Demande de stockage d’objets :</w:t>
+      </w:r>
+      <w:r>
+        <w:rPr>
+          <w:rFonts w:ascii="Calibri" w:eastAsia="Calibri" w:hAnsi="Calibri" w:cs="Calibri"/>
+          <w:sz w:val="24"/>
+        </w:rPr>
+        <w:t xml:space="preserve"> Une fois connecté sur son catalogue, le propriétaire peut cliquer sur “Stocker des objets”. Cela l’amène sur une page spécifique, sur laquelle il lui est demandé de renseigner les objets qu’il souhaite faire stocker. Il peut ajouter ses objets ayant déjà été stockés dans le système, ou renseigner des informations sur de nouveaux objets à stocker. Il doit ensuite renseigner les informations de ramassage (jour, heure plus ou moins 15 minutes, adresse). Un récapitulatif de la demande s’affiche ensuite, donnant une estimation du coût de l’opération avant confirmation par l’utilisateur. La demande de stockage est étudiée par </w:t>
       </w:r>
       <w:proofErr w:type="spellStart"/>
       <w:r>
@@ -1171,21 +1101,7 @@
           <w:rFonts w:ascii="Calibri" w:eastAsia="Calibri" w:hAnsi="Calibri" w:cs="Calibri"/>
           <w:sz w:val="24"/>
         </w:rPr>
-        <w:t xml:space="preserve">Si la demande n’est pas valide, elle est alors refusée ; un mail est envoyé à l’utilisateur contenant la raison du refus et l’informant que l’opération ne sera pas facturée. Si la demande est acceptée, un coursier se présente au rendez-vous et emporte les </w:t>
-      </w:r>
-      <w:r>
-        <w:rPr>
-          <w:rFonts w:ascii="Calibri" w:eastAsia="Calibri" w:hAnsi="Calibri" w:cs="Calibri"/>
-          <w:sz w:val="24"/>
-        </w:rPr>
-        <w:t>objets jusqu’au lieu de stockage. Il prend ensuite en photo chaque objet et met à jour les informations des objets sur le site. Un mail de confirmation de stockage est envoyé au client, qui verra apparaître les objets dans son catalogue avec la photo prise</w:t>
-      </w:r>
-      <w:r>
-        <w:rPr>
-          <w:rFonts w:ascii="Calibri" w:eastAsia="Calibri" w:hAnsi="Calibri" w:cs="Calibri"/>
-          <w:sz w:val="24"/>
-        </w:rPr>
-        <w:t xml:space="preserve"> par le coursier et la date de dépôt. </w:t>
+        <w:t xml:space="preserve">Si la demande n’est pas valide, elle est alors refusée ; un mail est envoyé à l’utilisateur contenant la raison du refus et l’informant que l’opération ne sera pas facturée. Si la demande est acceptée, un coursier se présente au rendez-vous et emporte les objets jusqu’au lieu de stockage. Il prend ensuite en photo chaque objet et met à jour les informations des objets sur le site. Un mail de confirmation de stockage est envoyé au client, qui verra apparaître les objets dans son catalogue avec la photo prise par le coursier et la date de dépôt. </w:t>
       </w:r>
     </w:p>
     <w:p>
@@ -1255,14 +1171,7 @@
           <w:rFonts w:ascii="Calibri" w:eastAsia="Calibri" w:hAnsi="Calibri" w:cs="Calibri"/>
           <w:sz w:val="24"/>
         </w:rPr>
-        <w:t xml:space="preserve"> avant l’heure du rendez-vous), le pri</w:t>
-      </w:r>
-      <w:r>
-        <w:rPr>
-          <w:rFonts w:ascii="Calibri" w:eastAsia="Calibri" w:hAnsi="Calibri" w:cs="Calibri"/>
-          <w:sz w:val="24"/>
-        </w:rPr>
-        <w:t xml:space="preserve">x de la course est facturé normalement mais pas les éventuels suppléments liés aux objets en </w:t>
+        <w:t xml:space="preserve"> avant l’heure du rendez-vous), le prix de la course est facturé normalement mais pas les éventuels suppléments liés aux objets en </w:t>
       </w:r>
       <w:proofErr w:type="spellStart"/>
       <w:r>
@@ -1307,14 +1216,7 @@
           <w:rFonts w:ascii="Calibri" w:eastAsia="Calibri" w:hAnsi="Calibri" w:cs="Calibri"/>
           <w:sz w:val="24"/>
         </w:rPr>
-        <w:t xml:space="preserve"> : plus de 15 minutes de retard au rendez-vous fixé par le c</w:t>
-      </w:r>
-      <w:r>
-        <w:rPr>
-          <w:rFonts w:ascii="Calibri" w:eastAsia="Calibri" w:hAnsi="Calibri" w:cs="Calibri"/>
-          <w:sz w:val="24"/>
-        </w:rPr>
-        <w:t>lient. Un SMS et e-mail est envoyé au client pour le prévenir, qui peut alors choisir d’annuler le rendez-vous ; rien ne lui est facturé et la programmation d’un nouveau rendez-vous lui est proposé par e-mail.</w:t>
+        <w:t xml:space="preserve"> : plus de 15 minutes de retard au rendez-vous fixé par le client. Un SMS et e-mail est envoyé au client pour le prévenir, qui peut alors choisir d’annuler le rendez-vous ; rien ne lui est facturé et la programmation d’un nouveau rendez-vous lui est proposé par e-mail.</w:t>
       </w:r>
     </w:p>
     <w:p>
@@ -1343,21 +1245,7 @@
           <w:rFonts w:ascii="Calibri" w:eastAsia="Calibri" w:hAnsi="Calibri" w:cs="Calibri"/>
           <w:sz w:val="24"/>
         </w:rPr>
-        <w:t xml:space="preserve"> Une fois conn</w:t>
-      </w:r>
-      <w:r>
-        <w:rPr>
-          <w:rFonts w:ascii="Calibri" w:eastAsia="Calibri" w:hAnsi="Calibri" w:cs="Calibri"/>
-          <w:sz w:val="24"/>
-        </w:rPr>
-        <w:t xml:space="preserve">ecté sur son catalogue, le propriétaire peut cliquer sur “Récupérer des objets”. Cela l’amène sur une page spécifique, sur laquelle il peut sélectionner les objets en stock qu’il souhaite récupérer. Il doit ensuite renseigner les informations de ramassage </w:t>
-      </w:r>
-      <w:r>
-        <w:rPr>
-          <w:rFonts w:ascii="Calibri" w:eastAsia="Calibri" w:hAnsi="Calibri" w:cs="Calibri"/>
-          <w:sz w:val="24"/>
-        </w:rPr>
-        <w:t xml:space="preserve">(jour, heure plus ou moins 15 minutes, adresse). Un récapitulatif de la demande s’affiche ensuite, donnant une estimation du coût de l’opération avant confirmation par l’utilisateur. La demande de récupération est étudiée par </w:t>
+        <w:t xml:space="preserve"> Une fois connecté sur son catalogue, le propriétaire peut cliquer sur “Récupérer des objets”. Cela l’amène sur une page spécifique, sur laquelle il peut sélectionner les objets en stock qu’il souhaite récupérer. Il doit ensuite renseigner les informations de ramassage (jour, heure plus ou moins 15 minutes, adresse). Un récapitulatif de la demande s’affiche ensuite, donnant une estimation du coût de l’opération avant confirmation par l’utilisateur. La demande de récupération est étudiée par </w:t>
       </w:r>
       <w:proofErr w:type="spellStart"/>
       <w:r>
@@ -1373,14 +1261,7 @@
           <w:rFonts w:ascii="Calibri" w:eastAsia="Calibri" w:hAnsi="Calibri" w:cs="Calibri"/>
           <w:sz w:val="24"/>
         </w:rPr>
-        <w:t xml:space="preserve"> afin de déterminer sa</w:t>
-      </w:r>
-      <w:r>
-        <w:rPr>
-          <w:rFonts w:ascii="Calibri" w:eastAsia="Calibri" w:hAnsi="Calibri" w:cs="Calibri"/>
-          <w:sz w:val="24"/>
-        </w:rPr>
-        <w:t xml:space="preserve"> validité. </w:t>
+        <w:t xml:space="preserve"> afin de déterminer sa validité. </w:t>
       </w:r>
     </w:p>
     <w:p>
@@ -1406,46 +1287,33 @@
           <w:rFonts w:ascii="Calibri" w:eastAsia="Calibri" w:hAnsi="Calibri" w:cs="Calibri"/>
           <w:sz w:val="24"/>
         </w:rPr>
-        <w:t>Si la demande n’est pas valide, elle est alors refusée ; un mail est envoyé à l’utilisateur contenant la raison du refus et l’informant que l’opération ne sera pas facturée. Si la demande est acceptée, un coursier récupère les objets dans le l</w:t>
-      </w:r>
-      <w:r>
-        <w:rPr>
-          <w:rFonts w:ascii="Calibri" w:eastAsia="Calibri" w:hAnsi="Calibri" w:cs="Calibri"/>
-          <w:sz w:val="24"/>
-        </w:rPr>
-        <w:t xml:space="preserve">ieu de stockage et effectue la livraison au client à l’horaire demandé. Le coursier s’assure avec le client que chaque objet est bien présent et que son état correspond à la photo prise par le coursier lors du dépôt. </w:t>
-      </w:r>
-    </w:p>
-    <w:p>
-      <w:pPr>
-        <w:jc w:val="both"/>
-        <w:rPr>
-          <w:rFonts w:ascii="Times New Roman" w:eastAsia="Times New Roman" w:hAnsi="Times New Roman" w:cs="Times New Roman"/>
-          <w:sz w:val="24"/>
-        </w:rPr>
-      </w:pPr>
-    </w:p>
-    <w:p>
-      <w:pPr>
-        <w:jc w:val="both"/>
-        <w:rPr>
-          <w:rFonts w:ascii="Times New Roman" w:eastAsia="Times New Roman" w:hAnsi="Times New Roman" w:cs="Times New Roman"/>
-          <w:sz w:val="24"/>
-        </w:rPr>
-      </w:pPr>
-      <w:r>
-        <w:rPr>
-          <w:rFonts w:ascii="Calibri" w:eastAsia="Calibri" w:hAnsi="Calibri" w:cs="Calibri"/>
-          <w:sz w:val="24"/>
-        </w:rPr>
-        <w:t xml:space="preserve">Si le rendez-vous n’est pas respecté </w:t>
-      </w:r>
-      <w:r>
-        <w:rPr>
-          <w:rFonts w:ascii="Calibri" w:eastAsia="Calibri" w:hAnsi="Calibri" w:cs="Calibri"/>
-          <w:sz w:val="24"/>
-        </w:rPr>
-        <w:t>:</w:t>
+        <w:lastRenderedPageBreak/>
+        <w:t xml:space="preserve">Si la demande n’est pas valide, elle est alors refusée ; un mail est envoyé à l’utilisateur contenant la raison du refus et l’informant que l’opération ne sera pas facturée. Si la demande est acceptée, un coursier récupère les objets dans le lieu de stockage et effectue la livraison au client à l’horaire demandé. Le coursier s’assure avec le client que chaque objet est bien présent et que son état correspond à la photo prise par le coursier lors du dépôt. </w:t>
+      </w:r>
+    </w:p>
+    <w:p>
+      <w:pPr>
+        <w:jc w:val="both"/>
+        <w:rPr>
+          <w:rFonts w:ascii="Times New Roman" w:eastAsia="Times New Roman" w:hAnsi="Times New Roman" w:cs="Times New Roman"/>
+          <w:sz w:val="24"/>
+        </w:rPr>
+      </w:pPr>
+    </w:p>
+    <w:p>
+      <w:pPr>
+        <w:jc w:val="both"/>
+        <w:rPr>
+          <w:rFonts w:ascii="Times New Roman" w:eastAsia="Times New Roman" w:hAnsi="Times New Roman" w:cs="Times New Roman"/>
+          <w:sz w:val="24"/>
+        </w:rPr>
+      </w:pPr>
+      <w:r>
+        <w:rPr>
+          <w:rFonts w:ascii="Calibri" w:eastAsia="Calibri" w:hAnsi="Calibri" w:cs="Calibri"/>
+          <w:sz w:val="24"/>
+        </w:rPr>
+        <w:t>Si le rendez-vous n’est pas respecté :</w:t>
       </w:r>
     </w:p>
     <w:p>
@@ -1474,14 +1342,7 @@
           <w:rFonts w:ascii="Calibri" w:eastAsia="Calibri" w:hAnsi="Calibri" w:cs="Calibri"/>
           <w:sz w:val="24"/>
         </w:rPr>
-        <w:t xml:space="preserve"> : non présence dans le créneau de 15 minutes, ou injoignable pendant 5 minutes, ou annulation tardive (moins de 2 heures avant l’heure du rendez-vous), le prix de la course est facturé normalement, ainsi qu’un supplément de 25€. Un ma</w:t>
-      </w:r>
-      <w:r>
-        <w:rPr>
-          <w:rFonts w:ascii="Calibri" w:eastAsia="Calibri" w:hAnsi="Calibri" w:cs="Calibri"/>
-          <w:sz w:val="24"/>
-        </w:rPr>
-        <w:t>il est envoyé au client pour lui signaler le manquement au rendez-vous et la facturation du supplément.</w:t>
+        <w:t xml:space="preserve"> : non présence dans le créneau de 15 minutes, ou injoignable pendant 5 minutes, ou annulation tardive (moins de 2 heures avant l’heure du rendez-vous), le prix de la course est facturé normalement, ainsi qu’un supplément de 25€. Un mail est envoyé au client pour lui signaler le manquement au rendez-vous et la facturation du supplément.</w:t>
       </w:r>
     </w:p>
     <w:p>
@@ -1510,14 +1371,7 @@
           <w:rFonts w:ascii="Calibri" w:eastAsia="Calibri" w:hAnsi="Calibri" w:cs="Calibri"/>
           <w:sz w:val="24"/>
         </w:rPr>
-        <w:t xml:space="preserve"> plus de 15 minutes de retard au rendez-vous fixé par le client. Un SMS et e-mail est envoyé au client pour le prévenir, qui peut alor</w:t>
-      </w:r>
-      <w:r>
-        <w:rPr>
-          <w:rFonts w:ascii="Calibri" w:eastAsia="Calibri" w:hAnsi="Calibri" w:cs="Calibri"/>
-          <w:sz w:val="24"/>
-        </w:rPr>
-        <w:t>s choisir d’annuler le rendez-vous ; rien ne lui est facturé et la programmation d’un nouveau rendez-vous lui est proposé par e-mail.</w:t>
+        <w:t xml:space="preserve"> plus de 15 minutes de retard au rendez-vous fixé par le client. Un SMS et e-mail est envoyé au client pour le prévenir, qui peut alors choisir d’annuler le rendez-vous ; rien ne lui est facturé et la programmation d’un nouveau rendez-vous lui est proposé par e-mail.</w:t>
       </w:r>
     </w:p>
     <w:p>
@@ -1546,21 +1400,7 @@
           <w:rFonts w:ascii="Calibri" w:eastAsia="Calibri" w:hAnsi="Calibri" w:cs="Calibri"/>
           <w:sz w:val="24"/>
         </w:rPr>
-        <w:t xml:space="preserve"> Une fois connecté sur son catalogue, le propriétaire peut cliquer sur “Prêter des objets”. Il peut alors choisir une liste d’objets en stock et sélectionner le destinataire dans la liste des propriétaires inscrits sur le site. Il peut également choisir un</w:t>
-      </w:r>
-      <w:r>
-        <w:rPr>
-          <w:rFonts w:ascii="Calibri" w:eastAsia="Calibri" w:hAnsi="Calibri" w:cs="Calibri"/>
-          <w:sz w:val="24"/>
-        </w:rPr>
-        <w:t>e date maximale de rendu de l’objet. Si aucune date n'est renseignée, on considère que l’objet est prêté indéfiniment, jusqu’à ce que le destinataire décide de rendre l’objet. Une fois la demande validée, les catalogues des deux parties sont mis à jour ; l</w:t>
-      </w:r>
-      <w:r>
-        <w:rPr>
-          <w:rFonts w:ascii="Calibri" w:eastAsia="Calibri" w:hAnsi="Calibri" w:cs="Calibri"/>
-          <w:sz w:val="24"/>
-        </w:rPr>
-        <w:t>es objets prêtés ne sont plus récupérables par l’expéditeur et apparaissent comme prêtés dans son catalogue. Le destinataire voit ces objets apparaître dans son stock, marqués d’une mention spécifiant le propriétaire d’origine et la date maximale de rendu.</w:t>
+        <w:t xml:space="preserve"> Une fois connecté sur son catalogue, le propriétaire peut cliquer sur “Prêter des objets”. Il peut alors choisir une liste d’objets en stock et sélectionner le destinataire dans la liste des propriétaires inscrits sur le site. Il peut également choisir une date maximale de rendu de l’objet. Si aucune date n'est renseignée, on considère que l’objet est prêté indéfiniment, jusqu’à ce que le destinataire décide de rendre l’objet. Une fois la demande validée, les catalogues des deux parties sont mis à jour ; les objets prêtés ne sont plus récupérables par l’expéditeur et apparaissent comme prêtés dans son catalogue. Le destinataire voit ces objets apparaître dans son stock, marqués d’une mention spécifiant le propriétaire d’origine et la date maximale de rendu.</w:t>
       </w:r>
     </w:p>
     <w:p>
@@ -1603,21 +1443,7 @@
           <w:rFonts w:ascii="Calibri" w:eastAsia="Calibri" w:hAnsi="Calibri" w:cs="Calibri"/>
           <w:sz w:val="24"/>
         </w:rPr>
-        <w:t xml:space="preserve">Si un objet prêté n’est toujours pas remis en stock passée la date maximale de rendu, </w:t>
-      </w:r>
-      <w:r>
-        <w:rPr>
-          <w:rFonts w:ascii="Calibri" w:eastAsia="Calibri" w:hAnsi="Calibri" w:cs="Calibri"/>
-          <w:sz w:val="24"/>
-        </w:rPr>
-        <w:t>un email de rappel est envoyé au destinataire du prêt, l’informant de la facturation de frais supplémentaires importants en cas de non programmation d’un ramassage dans un délai de trois jours. Si le propriétaire original de l’objet a récupéré son bien par</w:t>
-      </w:r>
-      <w:r>
-        <w:rPr>
-          <w:rFonts w:ascii="Calibri" w:eastAsia="Calibri" w:hAnsi="Calibri" w:cs="Calibri"/>
-          <w:sz w:val="24"/>
-        </w:rPr>
-        <w:t xml:space="preserve"> un autre moyen entre-temps, il peut alors le signaler au système qui considérera l’objet comme récupéré par le propriétaire original.</w:t>
+        <w:t>Si un objet prêté n’est toujours pas remis en stock passée la date maximale de rendu, un email de rappel est envoyé au destinataire du prêt, l’informant de la facturation de frais supplémentaires importants en cas de non programmation d’un ramassage dans un délai de trois jours. Si le propriétaire original de l’objet a récupéré son bien par un autre moyen entre-temps, il peut alors le signaler au système qui considérera l’objet comme récupéré par le propriétaire original.</w:t>
       </w:r>
     </w:p>
     <w:p>
@@ -1651,14 +1477,7 @@
           <w:rFonts w:ascii="Calibri" w:eastAsia="Calibri" w:hAnsi="Calibri" w:cs="Calibri"/>
           <w:sz w:val="24"/>
         </w:rPr>
-        <w:t xml:space="preserve">A la fin de chaque mois d’utilisation, un abonnement est facturé au propriétaire, qui </w:t>
-      </w:r>
-      <w:r>
-        <w:rPr>
-          <w:rFonts w:ascii="Calibri" w:eastAsia="Calibri" w:hAnsi="Calibri" w:cs="Calibri"/>
-          <w:sz w:val="24"/>
-        </w:rPr>
-        <w:t>se décompose comme suit :</w:t>
+        <w:t>A la fin de chaque mois d’utilisation, un abonnement est facturé au propriétaire, qui se décompose comme suit :</w:t>
       </w:r>
     </w:p>
     <w:p>
@@ -1754,7 +1573,7 @@
           <v:rect id="rectole0000000000" o:spid="_x0000_i1025" style="width:433.5pt;height:279.75pt" o:ole="" o:preferrelative="t" stroked="f">
             <v:imagedata r:id="rId9" o:title=""/>
           </v:rect>
-          <o:OLEObject Type="Embed" ProgID="StaticMetafile" ShapeID="rectole0000000000" DrawAspect="Content" ObjectID="_1588057890" r:id="rId10"/>
+          <o:OLEObject Type="Embed" ProgID="StaticMetafile" ShapeID="rectole0000000000" DrawAspect="Content" ObjectID="_1588148977" r:id="rId10"/>
         </w:object>
       </w:r>
     </w:p>
@@ -1797,14 +1616,7 @@
           <w:rFonts w:ascii="Calibri" w:eastAsia="Calibri" w:hAnsi="Calibri" w:cs="Calibri"/>
           <w:sz w:val="24"/>
         </w:rPr>
-        <w:t xml:space="preserve"> propose également des tarifs spécifiques pour les objets dont la taille ou le poids ne rentre pas dans ces catégories. Les objets plus massifs sont stockés dans un entrepôt commun et sont soumis à des tarifs de facturation et de livrais</w:t>
-      </w:r>
-      <w:r>
-        <w:rPr>
-          <w:rFonts w:ascii="Calibri" w:eastAsia="Calibri" w:hAnsi="Calibri" w:cs="Calibri"/>
-          <w:sz w:val="24"/>
-        </w:rPr>
-        <w:t>on calculés au cas par cas selon sa taille et son poids.</w:t>
+        <w:t xml:space="preserve"> propose également des tarifs spécifiques pour les objets dont la taille ou le poids ne rentre pas dans ces catégories. Les objets plus massifs sont stockés dans un entrepôt commun et sont soumis à des tarifs de facturation et de livraison calculés au cas par cas selon sa taille et son poids.</w:t>
       </w:r>
     </w:p>
     <w:p>
@@ -1821,14 +1633,7 @@
           <w:rFonts w:ascii="Calibri" w:eastAsia="Calibri" w:hAnsi="Calibri" w:cs="Calibri"/>
           <w:sz w:val="24"/>
         </w:rPr>
-        <w:t xml:space="preserve">En cas de non-paiement de l’abonnement mensuel (exemple : refus de prélèvement de la banque, informations de paiement périmées…), un email d’information est envoyé à l’utilisateur afin qu’il puisse </w:t>
-      </w:r>
-      <w:r>
-        <w:rPr>
-          <w:rFonts w:ascii="Calibri" w:eastAsia="Calibri" w:hAnsi="Calibri" w:cs="Calibri"/>
-          <w:sz w:val="24"/>
-        </w:rPr>
-        <w:t xml:space="preserve">vérifier ses informations et réessayer de payer. Si le paiement par carte bancaire n’est pas possible, le propriétaire peut contacter </w:t>
+        <w:t xml:space="preserve">En cas de non-paiement de l’abonnement mensuel (exemple : refus de prélèvement de la banque, informations de paiement périmées…), un email d’information est envoyé à l’utilisateur afin qu’il puisse vérifier ses informations et réessayer de payer. Si le paiement par carte bancaire n’est pas possible, le propriétaire peut contacter </w:t>
       </w:r>
       <w:proofErr w:type="spellStart"/>
       <w:r>
@@ -1846,8 +1651,6 @@
         </w:rPr>
         <w:t xml:space="preserve"> par téléphone ou par mail afin de convenir d’un règlement par chèque. </w:t>
       </w:r>
-      <w:bookmarkStart w:id="0" w:name="_GoBack"/>
-      <w:bookmarkEnd w:id="0"/>
     </w:p>
     <w:p>
       <w:pPr>
@@ -1863,21 +1666,7 @@
           <w:rFonts w:ascii="Calibri" w:eastAsia="Calibri" w:hAnsi="Calibri" w:cs="Calibri"/>
           <w:sz w:val="24"/>
         </w:rPr>
-        <w:t xml:space="preserve">Tant que le paiement n’est pas effectué, </w:t>
-      </w:r>
-      <w:r>
-        <w:rPr>
-          <w:rFonts w:ascii="Calibri" w:eastAsia="Calibri" w:hAnsi="Calibri" w:cs="Calibri"/>
-          <w:sz w:val="24"/>
-        </w:rPr>
-        <w:t>le propriétaire recevra des emails de rappel toutes les deux semaines. A chaque mois écoulé sans paiement dans une période de trois mois, la facture des mois consécutifs (majorée de 20% de frais) s’additionne à la facture initiale. Tant que la facture n’es</w:t>
-      </w:r>
-      <w:r>
-        <w:rPr>
-          <w:rFonts w:ascii="Calibri" w:eastAsia="Calibri" w:hAnsi="Calibri" w:cs="Calibri"/>
-          <w:sz w:val="24"/>
-        </w:rPr>
-        <w:t xml:space="preserve">t pas réglée par le propriétaire, son compte est verrouillé ; il ne peut ni stocker, ni prêter, ni récupérer d’objets. Si au bout de trois mois, le paiement n’est toujours pas effectué, </w:t>
+        <w:t xml:space="preserve">Tant que le paiement n’est pas effectué, le propriétaire recevra des emails de rappel toutes les deux semaines. A chaque mois écoulé sans paiement dans une période de trois mois, la facture des mois consécutifs (majorée de 20% de frais) s’additionne à la facture initiale. Tant que la facture n’est pas réglée par le propriétaire, son compte est verrouillé ; il ne peut ni stocker, ni prêter, ni récupérer d’objets. Si au bout de trois mois, le paiement n’est toujours pas effectué, </w:t>
       </w:r>
       <w:proofErr w:type="spellStart"/>
       <w:r>
@@ -1893,14 +1682,7 @@
           <w:rFonts w:ascii="Calibri" w:eastAsia="Calibri" w:hAnsi="Calibri" w:cs="Calibri"/>
           <w:sz w:val="24"/>
         </w:rPr>
-        <w:t xml:space="preserve"> se réserve le droit de saisir les objets en stock afin de com</w:t>
-      </w:r>
-      <w:r>
-        <w:rPr>
-          <w:rFonts w:ascii="Calibri" w:eastAsia="Calibri" w:hAnsi="Calibri" w:cs="Calibri"/>
-          <w:sz w:val="24"/>
-        </w:rPr>
-        <w:t xml:space="preserve">penser le manque à gagner, avant d’entamer de possibles procédures judiciaires. </w:t>
+        <w:t xml:space="preserve"> se réserve le droit de saisir les objets en stock afin de compenser le manque à gagner, avant d’entamer de possibles procédures judiciaires. </w:t>
       </w:r>
     </w:p>
     <w:p>

</xml_diff>